<commit_message>
Worked on the design document
</commit_message>
<xml_diff>
--- a/Documentation/BlueSpringsHotel_DesignV1.docx
+++ b/Documentation/BlueSpringsHotel_DesignV1.docx
@@ -41,7 +41,92 @@
         <w:t>Web Technologies</w:t>
       </w:r>
     </w:p>
+    <w:p>
+      <w:r>
+        <w:t>For this project, we will need a suitable coding IDE, design software, and multiple coding languages.</w:t>
+      </w:r>
+    </w:p>
+    <w:p>
+      <w:r>
+        <w:t>Firstly, the coding languages we will use are HTML, CSS and JavaScript.</w:t>
+      </w:r>
+    </w:p>
+    <w:p>
+      <w:r>
+        <w:t>HTML is the language we will use for the basic webpage and content.</w:t>
+      </w:r>
+    </w:p>
+    <w:p>
+      <w:r>
+        <w:t>CSS will be used to control the style and layout of the web pages.</w:t>
+      </w:r>
+    </w:p>
+    <w:p>
+      <w:r>
+        <w:t>JavaScript will be used to give specific pages interactivity &amp; ability to send/receive data from a database.</w:t>
+      </w:r>
+    </w:p>
     <w:p/>
+    <w:p>
+      <w:r>
+        <w:t>The IDE (Integrated Development Environment) that we will use on this project is Microsoft Visual Studio Code. It is a flexible IDE that includes helpful features like automatic language markup for readability, and GitHub extensions, which provide version control and easy access to the project from multiple locations.</w:t>
+      </w:r>
+    </w:p>
+    <w:p>
+      <w:proofErr w:type="spellStart"/>
+      <w:r>
+        <w:t>The</w:t>
+      </w:r>
+      <w:r>
+        <w:t>re</w:t>
+      </w:r>
+      <w:proofErr w:type="spellEnd"/>
+      <w:r>
+        <w:t xml:space="preserve"> are several options for the</w:t>
+      </w:r>
+      <w:r>
+        <w:t xml:space="preserve"> design software that we </w:t>
+      </w:r>
+      <w:r>
+        <w:t>can use for this project. A few that stand out are:</w:t>
+      </w:r>
+    </w:p>
+    <w:p>
+      <w:pPr>
+        <w:pStyle w:val="ListParagraph"/>
+        <w:numPr>
+          <w:ilvl w:val="0"/>
+          <w:numId w:val="17"/>
+        </w:numPr>
+      </w:pPr>
+      <w:r>
+        <w:t>Canva – A graphic design platform that can handle a variety of design tasks, including webpage design.</w:t>
+      </w:r>
+    </w:p>
+    <w:p>
+      <w:pPr>
+        <w:pStyle w:val="ListParagraph"/>
+        <w:numPr>
+          <w:ilvl w:val="0"/>
+          <w:numId w:val="17"/>
+        </w:numPr>
+      </w:pPr>
+      <w:r>
+        <w:t>Adobe XD – A vector-based design tool for creating wireframes and prototyping.</w:t>
+      </w:r>
+    </w:p>
+    <w:p>
+      <w:pPr>
+        <w:pStyle w:val="ListParagraph"/>
+        <w:numPr>
+          <w:ilvl w:val="0"/>
+          <w:numId w:val="17"/>
+        </w:numPr>
+      </w:pPr>
+      <w:r>
+        <w:t>Figma – A popular tool for website design and prototyping.</w:t>
+      </w:r>
+    </w:p>
     <w:p/>
     <w:p>
       <w:pPr>
@@ -52,7 +137,6 @@
       </w:r>
     </w:p>
     <w:p/>
-    <w:p/>
     <w:p>
       <w:pPr>
         <w:pStyle w:val="Heading2"/>
@@ -62,7 +146,6 @@
       </w:r>
     </w:p>
     <w:p/>
-    <w:p/>
     <w:p>
       <w:pPr>
         <w:pStyle w:val="Heading2"/>
@@ -72,7 +155,6 @@
       </w:r>
     </w:p>
     <w:p/>
-    <w:p/>
     <w:p>
       <w:pPr>
         <w:pStyle w:val="Heading2"/>
@@ -81,7 +163,6 @@
         <w:t>Final Draft Design</w:t>
       </w:r>
     </w:p>
-    <w:p/>
     <w:p/>
     <w:p/>
     <w:sectPr>
@@ -548,6 +629,230 @@
     </w:lvl>
   </w:abstractNum>
   <w:abstractNum w:abstractNumId="11" w15:restartNumberingAfterBreak="0">
+    <w:nsid w:val="1D1571C4"/>
+    <w:multiLevelType w:val="hybridMultilevel"/>
+    <w:tmpl w:val="6C08C8A4"/>
+    <w:lvl w:ilvl="0" w:tplc="1FD82644">
+      <w:numFmt w:val="bullet"/>
+      <w:lvlText w:val="-"/>
+      <w:lvlJc w:val="left"/>
+      <w:pPr>
+        <w:ind w:left="720" w:hanging="360"/>
+      </w:pPr>
+      <w:rPr>
+        <w:rFonts w:ascii="Arial" w:eastAsiaTheme="minorHAnsi" w:hAnsi="Arial" w:cs="Arial" w:hint="default"/>
+      </w:rPr>
+    </w:lvl>
+    <w:lvl w:ilvl="1" w:tplc="0C090003" w:tentative="1">
+      <w:start w:val="1"/>
+      <w:numFmt w:val="bullet"/>
+      <w:lvlText w:val="o"/>
+      <w:lvlJc w:val="left"/>
+      <w:pPr>
+        <w:ind w:left="1440" w:hanging="360"/>
+      </w:pPr>
+      <w:rPr>
+        <w:rFonts w:ascii="Courier New" w:hAnsi="Courier New" w:cs="Courier New" w:hint="default"/>
+      </w:rPr>
+    </w:lvl>
+    <w:lvl w:ilvl="2" w:tplc="0C090005" w:tentative="1">
+      <w:start w:val="1"/>
+      <w:numFmt w:val="bullet"/>
+      <w:lvlText w:val=""/>
+      <w:lvlJc w:val="left"/>
+      <w:pPr>
+        <w:ind w:left="2160" w:hanging="360"/>
+      </w:pPr>
+      <w:rPr>
+        <w:rFonts w:ascii="Wingdings" w:hAnsi="Wingdings" w:hint="default"/>
+      </w:rPr>
+    </w:lvl>
+    <w:lvl w:ilvl="3" w:tplc="0C090001" w:tentative="1">
+      <w:start w:val="1"/>
+      <w:numFmt w:val="bullet"/>
+      <w:lvlText w:val=""/>
+      <w:lvlJc w:val="left"/>
+      <w:pPr>
+        <w:ind w:left="2880" w:hanging="360"/>
+      </w:pPr>
+      <w:rPr>
+        <w:rFonts w:ascii="Symbol" w:hAnsi="Symbol" w:hint="default"/>
+      </w:rPr>
+    </w:lvl>
+    <w:lvl w:ilvl="4" w:tplc="0C090003" w:tentative="1">
+      <w:start w:val="1"/>
+      <w:numFmt w:val="bullet"/>
+      <w:lvlText w:val="o"/>
+      <w:lvlJc w:val="left"/>
+      <w:pPr>
+        <w:ind w:left="3600" w:hanging="360"/>
+      </w:pPr>
+      <w:rPr>
+        <w:rFonts w:ascii="Courier New" w:hAnsi="Courier New" w:cs="Courier New" w:hint="default"/>
+      </w:rPr>
+    </w:lvl>
+    <w:lvl w:ilvl="5" w:tplc="0C090005" w:tentative="1">
+      <w:start w:val="1"/>
+      <w:numFmt w:val="bullet"/>
+      <w:lvlText w:val=""/>
+      <w:lvlJc w:val="left"/>
+      <w:pPr>
+        <w:ind w:left="4320" w:hanging="360"/>
+      </w:pPr>
+      <w:rPr>
+        <w:rFonts w:ascii="Wingdings" w:hAnsi="Wingdings" w:hint="default"/>
+      </w:rPr>
+    </w:lvl>
+    <w:lvl w:ilvl="6" w:tplc="0C090001" w:tentative="1">
+      <w:start w:val="1"/>
+      <w:numFmt w:val="bullet"/>
+      <w:lvlText w:val=""/>
+      <w:lvlJc w:val="left"/>
+      <w:pPr>
+        <w:ind w:left="5040" w:hanging="360"/>
+      </w:pPr>
+      <w:rPr>
+        <w:rFonts w:ascii="Symbol" w:hAnsi="Symbol" w:hint="default"/>
+      </w:rPr>
+    </w:lvl>
+    <w:lvl w:ilvl="7" w:tplc="0C090003" w:tentative="1">
+      <w:start w:val="1"/>
+      <w:numFmt w:val="bullet"/>
+      <w:lvlText w:val="o"/>
+      <w:lvlJc w:val="left"/>
+      <w:pPr>
+        <w:ind w:left="5760" w:hanging="360"/>
+      </w:pPr>
+      <w:rPr>
+        <w:rFonts w:ascii="Courier New" w:hAnsi="Courier New" w:cs="Courier New" w:hint="default"/>
+      </w:rPr>
+    </w:lvl>
+    <w:lvl w:ilvl="8" w:tplc="0C090005" w:tentative="1">
+      <w:start w:val="1"/>
+      <w:numFmt w:val="bullet"/>
+      <w:lvlText w:val=""/>
+      <w:lvlJc w:val="left"/>
+      <w:pPr>
+        <w:ind w:left="6480" w:hanging="360"/>
+      </w:pPr>
+      <w:rPr>
+        <w:rFonts w:ascii="Wingdings" w:hAnsi="Wingdings" w:hint="default"/>
+      </w:rPr>
+    </w:lvl>
+  </w:abstractNum>
+  <w:abstractNum w:abstractNumId="12" w15:restartNumberingAfterBreak="0">
+    <w:nsid w:val="4A9042BA"/>
+    <w:multiLevelType w:val="hybridMultilevel"/>
+    <w:tmpl w:val="893A0B34"/>
+    <w:lvl w:ilvl="0" w:tplc="56D8062E">
+      <w:numFmt w:val="bullet"/>
+      <w:lvlText w:val="-"/>
+      <w:lvlJc w:val="left"/>
+      <w:pPr>
+        <w:ind w:left="720" w:hanging="360"/>
+      </w:pPr>
+      <w:rPr>
+        <w:rFonts w:ascii="Arial" w:eastAsiaTheme="minorHAnsi" w:hAnsi="Arial" w:cs="Arial" w:hint="default"/>
+      </w:rPr>
+    </w:lvl>
+    <w:lvl w:ilvl="1" w:tplc="0C090003" w:tentative="1">
+      <w:start w:val="1"/>
+      <w:numFmt w:val="bullet"/>
+      <w:lvlText w:val="o"/>
+      <w:lvlJc w:val="left"/>
+      <w:pPr>
+        <w:ind w:left="1440" w:hanging="360"/>
+      </w:pPr>
+      <w:rPr>
+        <w:rFonts w:ascii="Courier New" w:hAnsi="Courier New" w:cs="Courier New" w:hint="default"/>
+      </w:rPr>
+    </w:lvl>
+    <w:lvl w:ilvl="2" w:tplc="0C090005" w:tentative="1">
+      <w:start w:val="1"/>
+      <w:numFmt w:val="bullet"/>
+      <w:lvlText w:val=""/>
+      <w:lvlJc w:val="left"/>
+      <w:pPr>
+        <w:ind w:left="2160" w:hanging="360"/>
+      </w:pPr>
+      <w:rPr>
+        <w:rFonts w:ascii="Wingdings" w:hAnsi="Wingdings" w:hint="default"/>
+      </w:rPr>
+    </w:lvl>
+    <w:lvl w:ilvl="3" w:tplc="0C090001" w:tentative="1">
+      <w:start w:val="1"/>
+      <w:numFmt w:val="bullet"/>
+      <w:lvlText w:val=""/>
+      <w:lvlJc w:val="left"/>
+      <w:pPr>
+        <w:ind w:left="2880" w:hanging="360"/>
+      </w:pPr>
+      <w:rPr>
+        <w:rFonts w:ascii="Symbol" w:hAnsi="Symbol" w:hint="default"/>
+      </w:rPr>
+    </w:lvl>
+    <w:lvl w:ilvl="4" w:tplc="0C090003" w:tentative="1">
+      <w:start w:val="1"/>
+      <w:numFmt w:val="bullet"/>
+      <w:lvlText w:val="o"/>
+      <w:lvlJc w:val="left"/>
+      <w:pPr>
+        <w:ind w:left="3600" w:hanging="360"/>
+      </w:pPr>
+      <w:rPr>
+        <w:rFonts w:ascii="Courier New" w:hAnsi="Courier New" w:cs="Courier New" w:hint="default"/>
+      </w:rPr>
+    </w:lvl>
+    <w:lvl w:ilvl="5" w:tplc="0C090005" w:tentative="1">
+      <w:start w:val="1"/>
+      <w:numFmt w:val="bullet"/>
+      <w:lvlText w:val=""/>
+      <w:lvlJc w:val="left"/>
+      <w:pPr>
+        <w:ind w:left="4320" w:hanging="360"/>
+      </w:pPr>
+      <w:rPr>
+        <w:rFonts w:ascii="Wingdings" w:hAnsi="Wingdings" w:hint="default"/>
+      </w:rPr>
+    </w:lvl>
+    <w:lvl w:ilvl="6" w:tplc="0C090001" w:tentative="1">
+      <w:start w:val="1"/>
+      <w:numFmt w:val="bullet"/>
+      <w:lvlText w:val=""/>
+      <w:lvlJc w:val="left"/>
+      <w:pPr>
+        <w:ind w:left="5040" w:hanging="360"/>
+      </w:pPr>
+      <w:rPr>
+        <w:rFonts w:ascii="Symbol" w:hAnsi="Symbol" w:hint="default"/>
+      </w:rPr>
+    </w:lvl>
+    <w:lvl w:ilvl="7" w:tplc="0C090003" w:tentative="1">
+      <w:start w:val="1"/>
+      <w:numFmt w:val="bullet"/>
+      <w:lvlText w:val="o"/>
+      <w:lvlJc w:val="left"/>
+      <w:pPr>
+        <w:ind w:left="5760" w:hanging="360"/>
+      </w:pPr>
+      <w:rPr>
+        <w:rFonts w:ascii="Courier New" w:hAnsi="Courier New" w:cs="Courier New" w:hint="default"/>
+      </w:rPr>
+    </w:lvl>
+    <w:lvl w:ilvl="8" w:tplc="0C090005" w:tentative="1">
+      <w:start w:val="1"/>
+      <w:numFmt w:val="bullet"/>
+      <w:lvlText w:val=""/>
+      <w:lvlJc w:val="left"/>
+      <w:pPr>
+        <w:ind w:left="6480" w:hanging="360"/>
+      </w:pPr>
+      <w:rPr>
+        <w:rFonts w:ascii="Wingdings" w:hAnsi="Wingdings" w:hint="default"/>
+      </w:rPr>
+    </w:lvl>
+  </w:abstractNum>
+  <w:abstractNum w:abstractNumId="13" w15:restartNumberingAfterBreak="0">
     <w:nsid w:val="4F787987"/>
     <w:multiLevelType w:val="multilevel"/>
     <w:tmpl w:val="DBDC0512"/>
@@ -673,7 +978,7 @@
       </w:rPr>
     </w:lvl>
   </w:abstractNum>
-  <w:abstractNum w:abstractNumId="12" w15:restartNumberingAfterBreak="0">
+  <w:abstractNum w:abstractNumId="14" w15:restartNumberingAfterBreak="0">
     <w:nsid w:val="657E5D71"/>
     <w:multiLevelType w:val="multilevel"/>
     <w:tmpl w:val="5F92E4C4"/>
@@ -803,10 +1108,10 @@
     <w:abstractNumId w:val="9"/>
   </w:num>
   <w:num w:numId="2" w16cid:durableId="637027129">
-    <w:abstractNumId w:val="12"/>
+    <w:abstractNumId w:val="14"/>
   </w:num>
   <w:num w:numId="3" w16cid:durableId="1195927120">
-    <w:abstractNumId w:val="12"/>
+    <w:abstractNumId w:val="14"/>
     <w:lvlOverride w:ilvl="0">
       <w:startOverride w:val="1"/>
     </w:lvlOverride>
@@ -842,7 +1147,7 @@
     <w:abstractNumId w:val="0"/>
   </w:num>
   <w:num w:numId="14" w16cid:durableId="1335574411">
-    <w:abstractNumId w:val="12"/>
+    <w:abstractNumId w:val="14"/>
     <w:lvlOverride w:ilvl="0">
       <w:startOverride w:val="1"/>
     </w:lvlOverride>
@@ -872,7 +1177,13 @@
     </w:lvlOverride>
   </w:num>
   <w:num w:numId="15" w16cid:durableId="74208278">
+    <w:abstractNumId w:val="13"/>
+  </w:num>
+  <w:num w:numId="16" w16cid:durableId="948240603">
     <w:abstractNumId w:val="11"/>
+  </w:num>
+  <w:num w:numId="17" w16cid:durableId="576091735">
+    <w:abstractNumId w:val="12"/>
   </w:num>
 </w:numbering>
 </file>
@@ -2087,6 +2398,18 @@
       </w:tcPr>
     </w:tblStylePr>
   </w:style>
+  <w:style w:type="paragraph" w:styleId="ListParagraph">
+    <w:name w:val="List Paragraph"/>
+    <w:basedOn w:val="Normal"/>
+    <w:uiPriority w:val="34"/>
+    <w:unhideWhenUsed/>
+    <w:qFormat/>
+    <w:rsid w:val="0035299A"/>
+    <w:pPr>
+      <w:ind w:left="720"/>
+      <w:contextualSpacing/>
+    </w:pPr>
+  </w:style>
 </w:styles>
 </file>
 
@@ -2139,6 +2462,13 @@
     <w:pitch w:val="variable"/>
     <w:sig w:usb0="E0002EFF" w:usb1="C000785B" w:usb2="00000009" w:usb3="00000000" w:csb0="000001FF" w:csb1="00000000"/>
   </w:font>
+  <w:font w:name="Arial">
+    <w:panose1 w:val="020B0604020202020204"/>
+    <w:charset w:val="00"/>
+    <w:family w:val="swiss"/>
+    <w:pitch w:val="variable"/>
+    <w:sig w:usb0="E0002EFF" w:usb1="C000785B" w:usb2="00000009" w:usb3="00000000" w:csb0="000001FF" w:csb1="00000000"/>
+  </w:font>
   <w:font w:name="Courier New">
     <w:panose1 w:val="02070309020205020404"/>
     <w:charset w:val="00"/>
@@ -2152,13 +2482,6 @@
     <w:family w:val="auto"/>
     <w:pitch w:val="variable"/>
     <w:sig w:usb0="00000000" w:usb1="10000000" w:usb2="00000000" w:usb3="00000000" w:csb0="80000000" w:csb1="00000000"/>
-  </w:font>
-  <w:font w:name="Arial">
-    <w:panose1 w:val="020B0604020202020204"/>
-    <w:charset w:val="00"/>
-    <w:family w:val="swiss"/>
-    <w:pitch w:val="variable"/>
-    <w:sig w:usb0="E0002EFF" w:usb1="C000785B" w:usb2="00000009" w:usb3="00000000" w:csb0="000001FF" w:csb1="00000000"/>
   </w:font>
   <w:font w:name="Arial Black">
     <w:panose1 w:val="020B0A04020102020204"/>
@@ -2199,7 +2522,12 @@
   <w:rsids>
     <w:rsidRoot w:val="001B18E0"/>
     <w:rsid w:val="001B18E0"/>
+    <w:rsid w:val="001F5C28"/>
     <w:rsid w:val="00282230"/>
+    <w:rsid w:val="003B6654"/>
+    <w:rsid w:val="00AE6D13"/>
+    <w:rsid w:val="00C60CE5"/>
+    <w:rsid w:val="00DC4886"/>
   </w:rsids>
   <m:mathPr>
     <m:mathFont m:val="Cambria Math"/>

</xml_diff>

<commit_message>
Started on styles, basic page layouts are set up
</commit_message>
<xml_diff>
--- a/Documentation/BlueSpringsHotel_DesignV1.docx
+++ b/Documentation/BlueSpringsHotel_DesignV1.docx
@@ -568,13 +568,13 @@
           <w:noProof/>
         </w:rPr>
         <w:drawing>
-          <wp:anchor distT="0" distB="0" distL="114300" distR="114300" simplePos="0" relativeHeight="251658240" behindDoc="1" locked="0" layoutInCell="1" allowOverlap="1" wp14:anchorId="11824B65" wp14:editId="1C44627A">
+          <wp:anchor distT="0" distB="0" distL="114300" distR="114300" simplePos="0" relativeHeight="251658240" behindDoc="1" locked="0" layoutInCell="1" allowOverlap="1" wp14:anchorId="11824B65" wp14:editId="3CD3AD7B">
             <wp:simplePos x="0" y="0"/>
             <wp:positionH relativeFrom="column">
-              <wp:posOffset>3263324</wp:posOffset>
+              <wp:posOffset>3316428</wp:posOffset>
             </wp:positionH>
             <wp:positionV relativeFrom="paragraph">
-              <wp:posOffset>103018</wp:posOffset>
+              <wp:posOffset>70972</wp:posOffset>
             </wp:positionV>
             <wp:extent cx="1924493" cy="3774590"/>
             <wp:effectExtent l="0" t="0" r="0" b="0"/>
@@ -680,16 +680,33 @@
       </w:r>
     </w:p>
     <w:p>
-      <w:r>
+      <w:pPr>
         <w:rPr>
           <w:rFonts w:ascii="Roboto" w:hAnsi="Roboto"/>
-          <w:sz w:val="32"/>
-          <w:szCs w:val="32"/>
         </w:rPr>
-        <w:t>Roboto</w:t>
-      </w:r>
-      <w:r>
-        <w:t xml:space="preserve"> – Sans serif, minimalistic, web safe.</w:t>
+      </w:pPr>
+      <w:r>
+        <w:rPr>
+          <w:rFonts w:ascii="Cambria" w:hAnsi="Cambria"/>
+          <w:sz w:val="28"/>
+          <w:szCs w:val="28"/>
+        </w:rPr>
+        <w:t>Cambria</w:t>
+      </w:r>
+      <w:r>
+        <w:rPr>
+          <w:rFonts w:ascii="Roboto" w:hAnsi="Roboto"/>
+        </w:rPr>
+        <w:t xml:space="preserve"> - </w:t>
+      </w:r>
+      <w:r>
+        <w:t xml:space="preserve">serif, </w:t>
+      </w:r>
+      <w:r>
+        <w:t>looks nice</w:t>
+      </w:r>
+      <w:r>
+        <w:t>, web safe.</w:t>
       </w:r>
     </w:p>
     <w:p/>
@@ -3266,7 +3283,7 @@
   <w:abstractNum w:abstractNumId="27" w15:restartNumberingAfterBreak="0">
     <w:nsid w:val="648504AD"/>
     <w:multiLevelType w:val="multilevel"/>
-    <w:tmpl w:val="37A6237A"/>
+    <w:tmpl w:val="732610FE"/>
     <w:lvl w:ilvl="0">
       <w:start w:val="2"/>
       <w:numFmt w:val="lowerLetter"/>
@@ -3279,17 +3296,16 @@
         <w:ind w:left="720" w:hanging="360"/>
       </w:pPr>
     </w:lvl>
-    <w:lvl w:ilvl="1" w:tentative="1">
-      <w:start w:val="1"/>
-      <w:numFmt w:val="lowerLetter"/>
-      <w:lvlText w:val="%2."/>
-      <w:lvlJc w:val="left"/>
-      <w:pPr>
-        <w:tabs>
-          <w:tab w:val="num" w:pos="1440"/>
-        </w:tabs>
+    <w:lvl w:ilvl="1">
+      <w:numFmt w:val="bullet"/>
+      <w:lvlText w:val="–"/>
+      <w:lvlJc w:val="left"/>
+      <w:pPr>
         <w:ind w:left="1440" w:hanging="360"/>
       </w:pPr>
+      <w:rPr>
+        <w:rFonts w:ascii="Arial" w:eastAsiaTheme="minorHAnsi" w:hAnsi="Arial" w:cs="Arial" w:hint="default"/>
+      </w:rPr>
     </w:lvl>
     <w:lvl w:ilvl="2" w:tentative="1">
       <w:start w:val="1"/>
@@ -4658,7 +4674,6 @@
   <w:style w:type="character" w:default="1" w:styleId="DefaultParagraphFont">
     <w:name w:val="Default Paragraph Font"/>
     <w:uiPriority w:val="1"/>
-    <w:semiHidden/>
     <w:unhideWhenUsed/>
   </w:style>
   <w:style w:type="table" w:default="1" w:styleId="TableNormal">
@@ -5397,6 +5412,13 @@
     <w:pitch w:val="variable"/>
     <w:sig w:usb0="A00002AF" w:usb1="400078FB" w:usb2="00000000" w:usb3="00000000" w:csb0="0000009F" w:csb1="00000000"/>
   </w:font>
+  <w:font w:name="Cambria">
+    <w:panose1 w:val="02040503050406030204"/>
+    <w:charset w:val="00"/>
+    <w:family w:val="roman"/>
+    <w:pitch w:val="variable"/>
+    <w:sig w:usb0="E00006FF" w:usb1="420024FF" w:usb2="02000000" w:usb3="00000000" w:csb0="0000019F" w:csb1="00000000"/>
+  </w:font>
   <w:font w:name="Roboto">
     <w:charset w:val="00"/>
     <w:family w:val="auto"/>
@@ -5434,11 +5456,13 @@
   </w:compat>
   <w:rsids>
     <w:rsidRoot w:val="001B18E0"/>
+    <w:rsid w:val="00155A46"/>
     <w:rsid w:val="001B18E0"/>
     <w:rsid w:val="001F5C28"/>
     <w:rsid w:val="00282230"/>
     <w:rsid w:val="003B4CE7"/>
     <w:rsid w:val="003B6654"/>
+    <w:rsid w:val="00761BF1"/>
     <w:rsid w:val="00811F47"/>
     <w:rsid w:val="00A57F17"/>
     <w:rsid w:val="00AE6D13"/>
@@ -6189,15 +6213,6 @@
 </file>
 
 <file path=customXml/item2.xml><?xml version="1.0" encoding="utf-8"?>
-<?mso-contentType ?>
-<FormTemplates xmlns="http://schemas.microsoft.com/sharepoint/v3/contenttype/forms">
-  <Display>DocumentLibraryForm</Display>
-  <Edit>DocumentLibraryForm</Edit>
-  <New>DocumentLibraryForm</New>
-</FormTemplates>
-</file>
-
-<file path=customXml/item3.xml><?xml version="1.0" encoding="utf-8"?>
 <ct:contentTypeSchema xmlns:ct="http://schemas.microsoft.com/office/2006/metadata/contentType" xmlns:ma="http://schemas.microsoft.com/office/2006/metadata/properties/metaAttributes" ct:_="" ma:_="" ma:contentTypeName="Document" ma:contentTypeID="0x0101006A890B377B9AAE46A481A206C5DFAFCC" ma:contentTypeVersion="16" ma:contentTypeDescription="Create a new document." ma:contentTypeScope="" ma:versionID="6227233d457a0a19eb9440ff077bab31">
   <xsd:schema xmlns:xsd="http://www.w3.org/2001/XMLSchema" xmlns:xs="http://www.w3.org/2001/XMLSchema" xmlns:p="http://schemas.microsoft.com/office/2006/metadata/properties" xmlns:ns2="74e575ec-44d9-47a4-ba1b-6ff4edd58a01" xmlns:ns3="b4b8d115-9a68-473d-91cb-4bf0d85fa27c" targetNamespace="http://schemas.microsoft.com/office/2006/metadata/properties" ma:root="true" ma:fieldsID="f3981fe39394e86d88a8615414d7ce26" ns2:_="" ns3:_="">
     <xsd:import namespace="74e575ec-44d9-47a4-ba1b-6ff4edd58a01"/>
@@ -6440,6 +6455,15 @@
 </ct:contentTypeSchema>
 </file>
 
+<file path=customXml/item3.xml><?xml version="1.0" encoding="utf-8"?>
+<?mso-contentType ?>
+<FormTemplates xmlns="http://schemas.microsoft.com/sharepoint/v3/contenttype/forms">
+  <Display>DocumentLibraryForm</Display>
+  <Edit>DocumentLibraryForm</Edit>
+  <New>DocumentLibraryForm</New>
+</FormTemplates>
+</file>
+
 <file path=customXml/itemProps1.xml><?xml version="1.0" encoding="utf-8"?>
 <ds:datastoreItem xmlns:ds="http://schemas.openxmlformats.org/officeDocument/2006/customXml" ds:itemID="{91FD4D9C-EC91-4227-96B1-383E960F409A}">
   <ds:schemaRefs>
@@ -6452,14 +6476,6 @@
 </file>
 
 <file path=customXml/itemProps2.xml><?xml version="1.0" encoding="utf-8"?>
-<ds:datastoreItem xmlns:ds="http://schemas.openxmlformats.org/officeDocument/2006/customXml" ds:itemID="{0119902A-25FF-49FE-90CC-3F35FDD3F4E5}">
-  <ds:schemaRefs>
-    <ds:schemaRef ds:uri="http://schemas.microsoft.com/sharepoint/v3/contenttype/forms"/>
-  </ds:schemaRefs>
-</ds:datastoreItem>
-</file>
-
-<file path=customXml/itemProps3.xml><?xml version="1.0" encoding="utf-8"?>
 <ds:datastoreItem xmlns:ds="http://schemas.openxmlformats.org/officeDocument/2006/customXml" ds:itemID="{EAC0143B-77C9-4AB1-A81A-BF77BB6DADD5}">
   <ds:schemaRefs>
     <ds:schemaRef ds:uri="http://schemas.microsoft.com/office/2006/metadata/contentType"/>
@@ -6476,4 +6492,12 @@
     <ds:schemaRef ds:uri="http://schemas.microsoft.com/internal/obd"/>
   </ds:schemaRefs>
 </ds:datastoreItem>
+</file>
+
+<file path=customXml/itemProps3.xml><?xml version="1.0" encoding="utf-8"?>
+<ds:datastoreItem xmlns:ds="http://schemas.openxmlformats.org/officeDocument/2006/customXml" ds:itemID="{0119902A-25FF-49FE-90CC-3F35FDD3F4E5}">
+  <ds:schemaRefs>
+    <ds:schemaRef ds:uri="http://schemas.microsoft.com/sharepoint/v3/contenttype/forms"/>
+  </ds:schemaRefs>
+</ds:datastoreItem>
 </file>
</xml_diff>